<commit_message>
Addition of Interface Pics
I added the screenshots of what the UI looks like.
</commit_message>
<xml_diff>
--- a/2-Detailed Description of Project.docx
+++ b/2-Detailed Description of Project.docx
@@ -291,24 +291,14 @@
       <w:r>
         <w:t xml:space="preserve">Figure </w:t>
       </w:r>
-      <w:r>
-        <w:fldChar w:fldCharType="begin"/>
-      </w:r>
-      <w:r>
-        <w:instrText xml:space="preserve"> SEQ Figure \* ARABIC </w:instrText>
-      </w:r>
-      <w:r>
-        <w:fldChar w:fldCharType="separate"/>
-      </w:r>
-      <w:r>
-        <w:rPr>
-          <w:noProof/>
-        </w:rPr>
-        <w:t>1</w:t>
-      </w:r>
-      <w:r>
-        <w:fldChar w:fldCharType="end"/>
-      </w:r>
+      <w:fldSimple w:instr=" SEQ Figure \* ARABIC ">
+        <w:r>
+          <w:rPr>
+            <w:noProof/>
+          </w:rPr>
+          <w:t>1</w:t>
+        </w:r>
+      </w:fldSimple>
       <w:r>
         <w:t>: The main body of our dataset initialization function.</w:t>
       </w:r>
@@ -504,24 +494,14 @@
       <w:r>
         <w:t xml:space="preserve">Figure </w:t>
       </w:r>
-      <w:r>
-        <w:fldChar w:fldCharType="begin"/>
-      </w:r>
-      <w:r>
-        <w:instrText xml:space="preserve"> SEQ Figure \* ARABIC </w:instrText>
-      </w:r>
-      <w:r>
-        <w:fldChar w:fldCharType="separate"/>
-      </w:r>
-      <w:r>
-        <w:rPr>
-          <w:noProof/>
-        </w:rPr>
-        <w:t>2</w:t>
-      </w:r>
-      <w:r>
-        <w:fldChar w:fldCharType="end"/>
-      </w:r>
+      <w:fldSimple w:instr=" SEQ Figure \* ARABIC ">
+        <w:r>
+          <w:rPr>
+            <w:noProof/>
+          </w:rPr>
+          <w:t>2</w:t>
+        </w:r>
+      </w:fldSimple>
       <w:r>
         <w:t>: Some of the functions created using our interpolation methods, displayed in graph form at the end of our project. Because the point density of the da</w:t>
       </w:r>
@@ -605,24 +585,14 @@
       <w:r>
         <w:t xml:space="preserve">Figure </w:t>
       </w:r>
-      <w:r>
-        <w:fldChar w:fldCharType="begin"/>
-      </w:r>
-      <w:r>
-        <w:instrText xml:space="preserve"> SEQ Figure \* ARABIC </w:instrText>
-      </w:r>
-      <w:r>
-        <w:fldChar w:fldCharType="separate"/>
-      </w:r>
-      <w:r>
-        <w:rPr>
-          <w:noProof/>
-        </w:rPr>
-        <w:t>3</w:t>
-      </w:r>
-      <w:r>
-        <w:fldChar w:fldCharType="end"/>
-      </w:r>
+      <w:fldSimple w:instr=" SEQ Figure \* ARABIC ">
+        <w:r>
+          <w:rPr>
+            <w:noProof/>
+          </w:rPr>
+          <w:t>3</w:t>
+        </w:r>
+      </w:fldSimple>
       <w:r>
         <w:t>: The full display generated by our code.</w:t>
       </w:r>
@@ -1367,17 +1337,116 @@
       </w:r>
     </w:p>
     <w:p>
-      <w:pPr>
-        <w:rPr>
-          <w:i/>
-        </w:rPr>
-      </w:pPr>
-      <w:r>
-        <w:rPr>
-          <w:i/>
-        </w:rPr>
-        <w:t>Insert graphic here when complete.</w:t>
-      </w:r>
+      <w:r>
+        <w:rPr>
+          <w:noProof/>
+        </w:rPr>
+        <w:drawing>
+          <wp:inline distT="0" distB="0" distL="0" distR="0">
+            <wp:extent cx="5934075" cy="1085850"/>
+            <wp:effectExtent l="0" t="0" r="9525" b="0"/>
+            <wp:docPr id="4" name="Picture 4" descr="C:\Users\vsh21182\Desktop\CPS-Final\Final Project Report Snapshots\Home Screen.PNG"/>
+            <wp:cNvGraphicFramePr>
+              <a:graphicFrameLocks xmlns:a="http://schemas.openxmlformats.org/drawingml/2006/main" noChangeAspect="1"/>
+            </wp:cNvGraphicFramePr>
+            <a:graphic xmlns:a="http://schemas.openxmlformats.org/drawingml/2006/main">
+              <a:graphicData uri="http://schemas.openxmlformats.org/drawingml/2006/picture">
+                <pic:pic xmlns:pic="http://schemas.openxmlformats.org/drawingml/2006/picture">
+                  <pic:nvPicPr>
+                    <pic:cNvPr id="0" name="Picture 1" descr="C:\Users\vsh21182\Desktop\CPS-Final\Final Project Report Snapshots\Home Screen.PNG"/>
+                    <pic:cNvPicPr>
+                      <a:picLocks noChangeAspect="1" noChangeArrowheads="1"/>
+                    </pic:cNvPicPr>
+                  </pic:nvPicPr>
+                  <pic:blipFill>
+                    <a:blip r:embed="rId9">
+                      <a:extLst>
+                        <a:ext uri="{28A0092B-C50C-407E-A947-70E740481C1C}">
+                          <a14:useLocalDpi xmlns:a14="http://schemas.microsoft.com/office/drawing/2010/main" val="0"/>
+                        </a:ext>
+                      </a:extLst>
+                    </a:blip>
+                    <a:srcRect/>
+                    <a:stretch>
+                      <a:fillRect/>
+                    </a:stretch>
+                  </pic:blipFill>
+                  <pic:spPr bwMode="auto">
+                    <a:xfrm>
+                      <a:off x="0" y="0"/>
+                      <a:ext cx="5934075" cy="1085850"/>
+                    </a:xfrm>
+                    <a:prstGeom prst="rect">
+                      <a:avLst/>
+                    </a:prstGeom>
+                    <a:noFill/>
+                    <a:ln>
+                      <a:noFill/>
+                    </a:ln>
+                  </pic:spPr>
+                </pic:pic>
+              </a:graphicData>
+            </a:graphic>
+          </wp:inline>
+        </w:drawing>
+      </w:r>
+    </w:p>
+    <w:p>
+      <w:r>
+        <w:rPr>
+          <w:noProof/>
+        </w:rPr>
+        <w:drawing>
+          <wp:inline distT="0" distB="0" distL="0" distR="0">
+            <wp:extent cx="5943600" cy="1123950"/>
+            <wp:effectExtent l="0" t="0" r="0" b="0"/>
+            <wp:docPr id="5" name="Picture 5" descr="C:\Users\vsh21182\Desktop\CPS-Final\Final Project Report Snapshots\Bounds.PNG"/>
+            <wp:cNvGraphicFramePr>
+              <a:graphicFrameLocks xmlns:a="http://schemas.openxmlformats.org/drawingml/2006/main" noChangeAspect="1"/>
+            </wp:cNvGraphicFramePr>
+            <a:graphic xmlns:a="http://schemas.openxmlformats.org/drawingml/2006/main">
+              <a:graphicData uri="http://schemas.openxmlformats.org/drawingml/2006/picture">
+                <pic:pic xmlns:pic="http://schemas.openxmlformats.org/drawingml/2006/picture">
+                  <pic:nvPicPr>
+                    <pic:cNvPr id="0" name="Picture 2" descr="C:\Users\vsh21182\Desktop\CPS-Final\Final Project Report Snapshots\Bounds.PNG"/>
+                    <pic:cNvPicPr>
+                      <a:picLocks noChangeAspect="1" noChangeArrowheads="1"/>
+                    </pic:cNvPicPr>
+                  </pic:nvPicPr>
+                  <pic:blipFill>
+                    <a:blip r:embed="rId10">
+                      <a:extLst>
+                        <a:ext uri="{28A0092B-C50C-407E-A947-70E740481C1C}">
+                          <a14:useLocalDpi xmlns:a14="http://schemas.microsoft.com/office/drawing/2010/main" val="0"/>
+                        </a:ext>
+                      </a:extLst>
+                    </a:blip>
+                    <a:srcRect/>
+                    <a:stretch>
+                      <a:fillRect/>
+                    </a:stretch>
+                  </pic:blipFill>
+                  <pic:spPr bwMode="auto">
+                    <a:xfrm>
+                      <a:off x="0" y="0"/>
+                      <a:ext cx="5943600" cy="1123950"/>
+                    </a:xfrm>
+                    <a:prstGeom prst="rect">
+                      <a:avLst/>
+                    </a:prstGeom>
+                    <a:noFill/>
+                    <a:ln>
+                      <a:noFill/>
+                    </a:ln>
+                  </pic:spPr>
+                </pic:pic>
+              </a:graphicData>
+            </a:graphic>
+          </wp:inline>
+        </w:drawing>
+      </w:r>
+      <w:bookmarkStart w:id="0" w:name="_GoBack"/>
+      <w:bookmarkEnd w:id="0"/>
     </w:p>
     <w:p>
       <w:pPr>
@@ -1557,8 +1626,6 @@
         </w:rPr>
         <w:t xml:space="preserve"> would continue to make the project more user friendly with this goal in mind.</w:t>
       </w:r>
-      <w:bookmarkStart w:id="0" w:name="_GoBack"/>
-      <w:bookmarkEnd w:id="0"/>
     </w:p>
     <w:sectPr>
       <w:pgSz w:w="12240" w:h="15840"/>

</xml_diff>